<commit_message>
finished 2021 WA4, 4041 PA13
</commit_message>
<xml_diff>
--- a/CSCI_2021/WA4.docx
+++ b/CSCI_2021/WA4.docx
@@ -22,215 +22,172 @@
         </w:rPr>
         <w:t xml:space="preserve"> </w:t>
       </w:r>
+      <w:bookmarkStart w:id="0" w:name="_GoBack"/>
+      <w:bookmarkEnd w:id="0"/>
     </w:p>
     <w:p>
       <w:pPr>
-        <w:spacing w:after="34"/>
+        <w:pStyle w:val="Heading1"/>
         <w:ind w:left="-5"/>
       </w:pPr>
       <w:r>
-        <w:rPr>
-          <w:b/>
-        </w:rPr>
-        <w:t xml:space="preserve">Instructions: </w:t>
+        <w:t xml:space="preserve">Problem 1 (35 points) </w:t>
+      </w:r>
+      <w:r>
+        <w:t xml:space="preserve"> </w:t>
       </w:r>
     </w:p>
     <w:p>
       <w:pPr>
-        <w:numPr>
-          <w:ilvl w:val="0"/>
-          <w:numId w:val="1"/>
-        </w:numPr>
-        <w:ind w:hanging="360"/>
-      </w:pPr>
-      <w:r>
-        <w:t xml:space="preserve">This assignment must be done individually. </w:t>
+        <w:ind w:left="10"/>
+      </w:pPr>
+      <w:r>
+        <w:t xml:space="preserve">Consider the following matrix transpose routine: </w:t>
       </w:r>
     </w:p>
     <w:p>
       <w:pPr>
-        <w:numPr>
-          <w:ilvl w:val="0"/>
-          <w:numId w:val="1"/>
-        </w:numPr>
-        <w:ind w:hanging="360"/>
-      </w:pPr>
-      <w:r>
-        <w:t xml:space="preserve">Posted Monday November 26 and due on Friday December 7 </w:t>
+        <w:spacing w:after="30"/>
+        <w:ind w:left="0" w:firstLine="0"/>
+      </w:pPr>
+      <w:r>
+        <w:t xml:space="preserve"> </w:t>
       </w:r>
     </w:p>
     <w:p>
       <w:pPr>
-        <w:numPr>
-          <w:ilvl w:val="0"/>
-          <w:numId w:val="1"/>
-        </w:numPr>
-        <w:ind w:hanging="360"/>
-      </w:pPr>
-      <w:r>
-        <w:t xml:space="preserve">This assignment must be submitted as a PDF to Canvas by 11:55PM on the due date, there is not a late option. </w:t>
+        <w:spacing w:after="36"/>
+        <w:ind w:left="-5"/>
+      </w:pPr>
+      <w:r>
+        <w:rPr>
+          <w:rFonts w:ascii="Courier New" w:eastAsia="Courier New" w:hAnsi="Courier New" w:cs="Courier New"/>
+        </w:rPr>
+        <w:t xml:space="preserve">typedef int array[4][4]; </w:t>
       </w:r>
     </w:p>
     <w:p>
       <w:pPr>
-        <w:numPr>
-          <w:ilvl w:val="0"/>
-          <w:numId w:val="1"/>
-        </w:numPr>
-        <w:ind w:hanging="360"/>
-      </w:pPr>
-      <w:r>
-        <w:t xml:space="preserve">You may type your assignment or you may hand write your assignment and submit a scanned copy to Canvas. If you do not have access to a scanner, use an app such as CamScanner on your phone. </w:t>
+        <w:spacing w:after="36"/>
+        <w:ind w:left="-5" w:right="3730"/>
+        <w:rPr>
+          <w:rFonts w:ascii="Courier New" w:eastAsia="Courier New" w:hAnsi="Courier New" w:cs="Courier New"/>
+        </w:rPr>
+      </w:pPr>
+      <w:r>
+        <w:rPr>
+          <w:rFonts w:ascii="Courier New" w:eastAsia="Courier New" w:hAnsi="Courier New" w:cs="Courier New"/>
+        </w:rPr>
+        <w:t xml:space="preserve">void transpose (array dst, array src) { </w:t>
       </w:r>
     </w:p>
     <w:p>
       <w:pPr>
-        <w:numPr>
-          <w:ilvl w:val="0"/>
-          <w:numId w:val="1"/>
-        </w:numPr>
-        <w:ind w:hanging="360"/>
-      </w:pPr>
-      <w:r>
-        <w:t xml:space="preserve">Your assignment must be legible. If you turn in an assignment that we cannot clearly read, we are not obligated to grade it and can give it a 0. If you are concerned about the legibility of your handwriting, please type your assignment. </w:t>
+        <w:spacing w:after="36"/>
+        <w:ind w:left="-5" w:right="3730" w:firstLine="5"/>
+        <w:rPr>
+          <w:rFonts w:ascii="Courier New" w:eastAsia="Courier New" w:hAnsi="Courier New" w:cs="Courier New"/>
+        </w:rPr>
+      </w:pPr>
+      <w:r>
+        <w:rPr>
+          <w:rFonts w:ascii="Courier New" w:eastAsia="Courier New" w:hAnsi="Courier New" w:cs="Courier New"/>
+        </w:rPr>
+        <w:t xml:space="preserve">   </w:t>
+      </w:r>
+      <w:r>
+        <w:rPr>
+          <w:rFonts w:ascii="Courier New" w:eastAsia="Courier New" w:hAnsi="Courier New" w:cs="Courier New"/>
+        </w:rPr>
+        <w:t xml:space="preserve">int i, j; </w:t>
       </w:r>
     </w:p>
     <w:p>
       <w:pPr>
-        <w:numPr>
-          <w:ilvl w:val="0"/>
-          <w:numId w:val="1"/>
-        </w:numPr>
-        <w:ind w:hanging="360"/>
-      </w:pPr>
-      <w:r>
-        <w:t xml:space="preserve">Along with your name, include your student ID number, x500 (internet ID), and discussion section at the top of your assignment. </w:t>
+        <w:spacing w:after="36"/>
+        <w:ind w:left="-5" w:right="3730" w:firstLine="5"/>
+        <w:rPr>
+          <w:rFonts w:ascii="Courier New" w:eastAsia="Courier New" w:hAnsi="Courier New" w:cs="Courier New"/>
+        </w:rPr>
+      </w:pPr>
+      <w:r>
+        <w:rPr>
+          <w:rFonts w:ascii="Courier New" w:eastAsia="Courier New" w:hAnsi="Courier New" w:cs="Courier New"/>
+        </w:rPr>
+        <w:t xml:space="preserve">   </w:t>
+      </w:r>
+      <w:r>
+        <w:rPr>
+          <w:rFonts w:ascii="Courier New" w:eastAsia="Courier New" w:hAnsi="Courier New" w:cs="Courier New"/>
+        </w:rPr>
+        <w:t xml:space="preserve">for(i = 0; i &lt; 4; i++) { </w:t>
       </w:r>
     </w:p>
     <w:p>
       <w:pPr>
-        <w:numPr>
-          <w:ilvl w:val="0"/>
-          <w:numId w:val="1"/>
-        </w:numPr>
-        <w:spacing w:after="160"/>
-        <w:ind w:hanging="360"/>
-      </w:pPr>
-      <w:r>
-        <w:t xml:space="preserve">There are </w:t>
-      </w:r>
-      <w:r>
-        <w:rPr>
-          <w:rFonts w:ascii="Calibri" w:eastAsia="Calibri" w:hAnsi="Calibri" w:cs="Calibri"/>
-        </w:rPr>
-        <w:t>​</w:t>
-      </w:r>
-      <w:r>
-        <w:rPr>
-          <w:b/>
-        </w:rPr>
-        <w:t xml:space="preserve">four </w:t>
-      </w:r>
-      <w:r>
-        <w:rPr>
-          <w:rFonts w:ascii="Calibri" w:eastAsia="Calibri" w:hAnsi="Calibri" w:cs="Calibri"/>
-        </w:rPr>
-        <w:t>​</w:t>
-      </w:r>
-      <w:r>
-        <w:t xml:space="preserve">problems; we will go over them in lab after the due date. </w:t>
+        <w:spacing w:after="36"/>
+        <w:ind w:left="-5" w:right="3730" w:firstLine="5"/>
+        <w:rPr>
+          <w:rFonts w:ascii="Courier New" w:eastAsia="Courier New" w:hAnsi="Courier New" w:cs="Courier New"/>
+        </w:rPr>
+      </w:pPr>
+      <w:r>
+        <w:rPr>
+          <w:rFonts w:ascii="Courier New" w:eastAsia="Courier New" w:hAnsi="Courier New" w:cs="Courier New"/>
+        </w:rPr>
+        <w:t xml:space="preserve">      </w:t>
+      </w:r>
+      <w:r>
+        <w:rPr>
+          <w:rFonts w:ascii="Courier New" w:eastAsia="Courier New" w:hAnsi="Courier New" w:cs="Courier New"/>
+        </w:rPr>
+        <w:t xml:space="preserve">for(j = 0; j &lt; 4; j++) { </w:t>
+      </w:r>
+      <w:r>
+        <w:rPr>
+          <w:rFonts w:ascii="Courier New" w:eastAsia="Courier New" w:hAnsi="Courier New" w:cs="Courier New"/>
+        </w:rPr>
+        <w:t xml:space="preserve"> </w:t>
       </w:r>
     </w:p>
     <w:p>
       <w:pPr>
-        <w:numPr>
-          <w:ilvl w:val="0"/>
-          <w:numId w:val="1"/>
-        </w:numPr>
-        <w:ind w:hanging="360"/>
-      </w:pPr>
-      <w:r>
-        <w:t xml:space="preserve">The textbook in this context is: R. Bryant, D. O’Hallaron, Computer Systems: A Programmer’s Perspective (3rd Edition) </w:t>
+        <w:spacing w:after="36"/>
+        <w:ind w:left="-5" w:right="3730" w:firstLine="725"/>
+      </w:pPr>
+      <w:r>
+        <w:rPr>
+          <w:rFonts w:ascii="Courier New" w:eastAsia="Courier New" w:hAnsi="Courier New" w:cs="Courier New"/>
+        </w:rPr>
+        <w:t xml:space="preserve">    </w:t>
+      </w:r>
+      <w:r>
+        <w:rPr>
+          <w:rFonts w:ascii="Courier New" w:eastAsia="Courier New" w:hAnsi="Courier New" w:cs="Courier New"/>
+        </w:rPr>
+        <w:t xml:space="preserve">dst[i][j] = src[j][i]; </w:t>
       </w:r>
     </w:p>
     <w:p>
       <w:pPr>
-        <w:spacing w:after="30"/>
-        <w:ind w:left="0" w:firstLine="0"/>
-      </w:pPr>
-      <w:r>
-        <w:t xml:space="preserve"> </w:t>
+        <w:spacing w:after="36"/>
+      </w:pPr>
+      <w:r>
+        <w:rPr>
+          <w:rFonts w:ascii="Courier New" w:eastAsia="Courier New" w:hAnsi="Courier New" w:cs="Courier New"/>
+        </w:rPr>
+        <w:t xml:space="preserve">   </w:t>
+      </w:r>
+      <w:r>
+        <w:rPr>
+          <w:rFonts w:ascii="Courier New" w:eastAsia="Courier New" w:hAnsi="Courier New" w:cs="Courier New"/>
+        </w:rPr>
+        <w:t xml:space="preserve">} </w:t>
       </w:r>
     </w:p>
     <w:p>
       <w:pPr>
-        <w:pStyle w:val="Heading1"/>
-        <w:ind w:left="-5"/>
-      </w:pPr>
-      <w:r>
-        <w:t xml:space="preserve">Problem 1 (35 points) </w:t>
-      </w:r>
-      <w:r>
-        <w:t xml:space="preserve"> (REVISE)</w:t>
-      </w:r>
-    </w:p>
-    <w:p>
-      <w:pPr>
-        <w:ind w:left="10"/>
-      </w:pPr>
-      <w:r>
-        <w:t xml:space="preserve">Consider the following matrix transpose routine: </w:t>
-      </w:r>
-    </w:p>
-    <w:p>
-      <w:pPr>
-        <w:spacing w:after="30"/>
-        <w:ind w:left="0" w:firstLine="0"/>
-      </w:pPr>
-      <w:r>
-        <w:t xml:space="preserve"> </w:t>
-      </w:r>
-    </w:p>
-    <w:p>
-      <w:pPr>
         <w:spacing w:after="36"/>
-        <w:ind w:left="-5"/>
-      </w:pPr>
-      <w:r>
-        <w:rPr>
-          <w:rFonts w:ascii="Courier New" w:eastAsia="Courier New" w:hAnsi="Courier New" w:cs="Courier New"/>
-        </w:rPr>
-        <w:t xml:space="preserve">typedef int array[4][4]; </w:t>
-      </w:r>
-    </w:p>
-    <w:p>
-      <w:pPr>
-        <w:spacing w:after="36"/>
-        <w:ind w:left="-5" w:right="3730"/>
-      </w:pPr>
-      <w:r>
-        <w:rPr>
-          <w:rFonts w:ascii="Courier New" w:eastAsia="Courier New" w:hAnsi="Courier New" w:cs="Courier New"/>
-        </w:rPr>
-        <w:t xml:space="preserve"> void transpose (array dst, array src) { int i, j; for(i = 0; i &lt; 4; i++) { for(j = 0; j &lt; 4; j++) { dst[i][j] = src[j][i]; </w:t>
-      </w:r>
-    </w:p>
-    <w:p>
-      <w:pPr>
-        <w:spacing w:after="36"/>
-        <w:ind w:left="1450"/>
-      </w:pPr>
-      <w:r>
-        <w:rPr>
-          <w:rFonts w:ascii="Courier New" w:eastAsia="Courier New" w:hAnsi="Courier New" w:cs="Courier New"/>
-        </w:rPr>
-        <w:t xml:space="preserve">} </w:t>
-      </w:r>
-    </w:p>
-    <w:p>
-      <w:pPr>
-        <w:spacing w:after="36"/>
-        <w:ind w:left="730"/>
       </w:pPr>
       <w:r>
         <w:rPr>
@@ -394,7 +351,6 @@
         <w:ind w:hanging="360"/>
       </w:pPr>
       <w:r>
-        <w:lastRenderedPageBreak/>
         <w:t xml:space="preserve">Accesses to the </w:t>
       </w:r>
       <w:r>
@@ -896,7 +852,7 @@
               <w:rPr>
                 <w:color w:val="2C2CFC"/>
               </w:rPr>
-              <w:t>H</w:t>
+              <w:t>M</w:t>
             </w:r>
           </w:p>
         </w:tc>
@@ -1155,6 +1111,33 @@
               <w:rPr>
                 <w:color w:val="2C2CFC"/>
               </w:rPr>
+              <w:t>H</w:t>
+            </w:r>
+          </w:p>
+        </w:tc>
+        <w:tc>
+          <w:tcPr>
+            <w:tcW w:w="840" w:type="dxa"/>
+            <w:tcBorders>
+              <w:top w:val="single" w:sz="6" w:space="0" w:color="000000"/>
+              <w:left w:val="single" w:sz="6" w:space="0" w:color="000000"/>
+              <w:bottom w:val="single" w:sz="6" w:space="0" w:color="000000"/>
+              <w:right w:val="single" w:sz="6" w:space="0" w:color="000000"/>
+            </w:tcBorders>
+            <w:vAlign w:val="center"/>
+          </w:tcPr>
+          <w:p>
+            <w:pPr>
+              <w:spacing w:after="0"/>
+              <w:ind w:left="0" w:firstLine="0"/>
+              <w:rPr>
+                <w:color w:val="2C2CFC"/>
+              </w:rPr>
+            </w:pPr>
+            <w:r>
+              <w:rPr>
+                <w:color w:val="2C2CFC"/>
+              </w:rPr>
               <w:t>M</w:t>
             </w:r>
           </w:p>
@@ -1182,34 +1165,7 @@
               <w:rPr>
                 <w:color w:val="2C2CFC"/>
               </w:rPr>
-              <w:t>M</w:t>
-            </w:r>
-          </w:p>
-        </w:tc>
-        <w:tc>
-          <w:tcPr>
-            <w:tcW w:w="840" w:type="dxa"/>
-            <w:tcBorders>
-              <w:top w:val="single" w:sz="6" w:space="0" w:color="000000"/>
-              <w:left w:val="single" w:sz="6" w:space="0" w:color="000000"/>
-              <w:bottom w:val="single" w:sz="6" w:space="0" w:color="000000"/>
-              <w:right w:val="single" w:sz="6" w:space="0" w:color="000000"/>
-            </w:tcBorders>
-            <w:vAlign w:val="center"/>
-          </w:tcPr>
-          <w:p>
-            <w:pPr>
-              <w:spacing w:after="0"/>
-              <w:ind w:left="0" w:firstLine="0"/>
-              <w:rPr>
-                <w:color w:val="2C2CFC"/>
-              </w:rPr>
-            </w:pPr>
-            <w:r>
-              <w:rPr>
-                <w:color w:val="2C2CFC"/>
-              </w:rPr>
-              <w:t>M</w:t>
+              <w:t>H</w:t>
             </w:r>
           </w:p>
         </w:tc>
@@ -1441,6 +1397,33 @@
               <w:rPr>
                 <w:color w:val="2C2CFC"/>
               </w:rPr>
+              <w:t>H</w:t>
+            </w:r>
+          </w:p>
+        </w:tc>
+        <w:tc>
+          <w:tcPr>
+            <w:tcW w:w="840" w:type="dxa"/>
+            <w:tcBorders>
+              <w:top w:val="single" w:sz="6" w:space="0" w:color="000000"/>
+              <w:left w:val="single" w:sz="6" w:space="0" w:color="000000"/>
+              <w:bottom w:val="single" w:sz="6" w:space="0" w:color="000000"/>
+              <w:right w:val="single" w:sz="6" w:space="0" w:color="000000"/>
+            </w:tcBorders>
+            <w:vAlign w:val="center"/>
+          </w:tcPr>
+          <w:p>
+            <w:pPr>
+              <w:spacing w:after="0"/>
+              <w:ind w:left="0" w:firstLine="0"/>
+              <w:rPr>
+                <w:color w:val="2C2CFC"/>
+              </w:rPr>
+            </w:pPr>
+            <w:r>
+              <w:rPr>
+                <w:color w:val="2C2CFC"/>
+              </w:rPr>
               <w:t>M</w:t>
             </w:r>
           </w:p>
@@ -1468,34 +1451,7 @@
               <w:rPr>
                 <w:color w:val="2C2CFC"/>
               </w:rPr>
-              <w:t>M</w:t>
-            </w:r>
-          </w:p>
-        </w:tc>
-        <w:tc>
-          <w:tcPr>
-            <w:tcW w:w="840" w:type="dxa"/>
-            <w:tcBorders>
-              <w:top w:val="single" w:sz="6" w:space="0" w:color="000000"/>
-              <w:left w:val="single" w:sz="6" w:space="0" w:color="000000"/>
-              <w:bottom w:val="single" w:sz="6" w:space="0" w:color="000000"/>
-              <w:right w:val="single" w:sz="6" w:space="0" w:color="000000"/>
-            </w:tcBorders>
-            <w:vAlign w:val="center"/>
-          </w:tcPr>
-          <w:p>
-            <w:pPr>
-              <w:spacing w:after="0"/>
-              <w:ind w:left="0" w:firstLine="0"/>
-              <w:rPr>
-                <w:color w:val="2C2CFC"/>
-              </w:rPr>
-            </w:pPr>
-            <w:r>
-              <w:rPr>
-                <w:color w:val="2C2CFC"/>
-              </w:rPr>
-              <w:t>M</w:t>
+              <w:t>H</w:t>
             </w:r>
           </w:p>
         </w:tc>
@@ -1727,6 +1683,33 @@
               <w:rPr>
                 <w:color w:val="2C2CFC"/>
               </w:rPr>
+              <w:t>H</w:t>
+            </w:r>
+          </w:p>
+        </w:tc>
+        <w:tc>
+          <w:tcPr>
+            <w:tcW w:w="840" w:type="dxa"/>
+            <w:tcBorders>
+              <w:top w:val="single" w:sz="6" w:space="0" w:color="000000"/>
+              <w:left w:val="single" w:sz="6" w:space="0" w:color="000000"/>
+              <w:bottom w:val="single" w:sz="6" w:space="0" w:color="000000"/>
+              <w:right w:val="single" w:sz="6" w:space="0" w:color="000000"/>
+            </w:tcBorders>
+            <w:vAlign w:val="center"/>
+          </w:tcPr>
+          <w:p>
+            <w:pPr>
+              <w:spacing w:after="0"/>
+              <w:ind w:left="0" w:firstLine="0"/>
+              <w:rPr>
+                <w:color w:val="2C2CFC"/>
+              </w:rPr>
+            </w:pPr>
+            <w:r>
+              <w:rPr>
+                <w:color w:val="2C2CFC"/>
+              </w:rPr>
               <w:t>M</w:t>
             </w:r>
           </w:p>
@@ -1754,34 +1737,7 @@
               <w:rPr>
                 <w:color w:val="2C2CFC"/>
               </w:rPr>
-              <w:t>M</w:t>
-            </w:r>
-          </w:p>
-        </w:tc>
-        <w:tc>
-          <w:tcPr>
-            <w:tcW w:w="840" w:type="dxa"/>
-            <w:tcBorders>
-              <w:top w:val="single" w:sz="6" w:space="0" w:color="000000"/>
-              <w:left w:val="single" w:sz="6" w:space="0" w:color="000000"/>
-              <w:bottom w:val="single" w:sz="6" w:space="0" w:color="000000"/>
-              <w:right w:val="single" w:sz="6" w:space="0" w:color="000000"/>
-            </w:tcBorders>
-            <w:vAlign w:val="center"/>
-          </w:tcPr>
-          <w:p>
-            <w:pPr>
-              <w:spacing w:after="0"/>
-              <w:ind w:left="0" w:firstLine="0"/>
-              <w:rPr>
-                <w:color w:val="2C2CFC"/>
-              </w:rPr>
-            </w:pPr>
-            <w:r>
-              <w:rPr>
-                <w:color w:val="2C2CFC"/>
-              </w:rPr>
-              <w:t>M</w:t>
+              <w:t>H</w:t>
             </w:r>
           </w:p>
         </w:tc>
@@ -1961,7 +1917,131 @@
         <w:ind w:left="0" w:firstLine="0"/>
       </w:pPr>
       <w:r>
+        <w:lastRenderedPageBreak/>
         <w:t xml:space="preserve"> </w:t>
+      </w:r>
+    </w:p>
+    <w:p>
+      <w:pPr>
+        <w:spacing w:after="30"/>
+        <w:ind w:left="0" w:firstLine="0"/>
+        <w:rPr>
+          <w:color w:val="2C2CFC"/>
+        </w:rPr>
+      </w:pPr>
+      <w:r>
+        <w:rPr>
+          <w:color w:val="2C2CFC"/>
+        </w:rPr>
+        <w:t xml:space="preserve">Miss rate = </w:t>
+      </w:r>
+      <w:r>
+        <w:rPr>
+          <w:color w:val="2C2CFC"/>
+        </w:rPr>
+        <w:t xml:space="preserve">Total </w:t>
+      </w:r>
+      <w:r>
+        <w:rPr>
+          <w:color w:val="2C2CFC"/>
+        </w:rPr>
+        <w:t># of misses</w:t>
+      </w:r>
+      <w:r>
+        <w:rPr>
+          <w:color w:val="2C2CFC"/>
+        </w:rPr>
+        <w:t xml:space="preserve"> / </w:t>
+      </w:r>
+      <w:r>
+        <w:rPr>
+          <w:color w:val="2C2CFC"/>
+        </w:rPr>
+        <w:t xml:space="preserve">Total </w:t>
+      </w:r>
+      <w:r>
+        <w:rPr>
+          <w:color w:val="2C2CFC"/>
+        </w:rPr>
+        <w:t># of accesses</w:t>
+      </w:r>
+    </w:p>
+    <w:p>
+      <w:pPr>
+        <w:spacing w:after="30"/>
+        <w:ind w:left="0" w:firstLine="0"/>
+        <w:rPr>
+          <w:color w:val="2C2CFC"/>
+        </w:rPr>
+      </w:pPr>
+    </w:p>
+    <w:p>
+      <w:pPr>
+        <w:spacing w:after="30"/>
+        <w:ind w:left="0" w:firstLine="0"/>
+        <w:rPr>
+          <w:color w:val="2C2CFC"/>
+        </w:rPr>
+      </w:pPr>
+      <w:r>
+        <w:rPr>
+          <w:color w:val="2C2CFC"/>
+        </w:rPr>
+        <w:t>Total # of</w:t>
+      </w:r>
+      <w:r>
+        <w:rPr>
+          <w:color w:val="2C2CFC"/>
+        </w:rPr>
+        <w:t xml:space="preserve"> misses between dst and src = 24</w:t>
+      </w:r>
+    </w:p>
+    <w:p>
+      <w:pPr>
+        <w:spacing w:after="30"/>
+        <w:ind w:left="0" w:firstLine="0"/>
+        <w:rPr>
+          <w:color w:val="2C2CFC"/>
+        </w:rPr>
+      </w:pPr>
+      <w:r>
+        <w:rPr>
+          <w:color w:val="2C2CFC"/>
+        </w:rPr>
+        <w:t>Total # of ac</w:t>
+      </w:r>
+      <w:r>
+        <w:rPr>
+          <w:color w:val="2C2CFC"/>
+        </w:rPr>
+        <w:t>cesses between dst and src = 32</w:t>
+      </w:r>
+    </w:p>
+    <w:p>
+      <w:pPr>
+        <w:spacing w:after="30"/>
+        <w:ind w:left="0" w:firstLine="0"/>
+        <w:rPr>
+          <w:color w:val="2C2CFC"/>
+        </w:rPr>
+      </w:pPr>
+      <w:r>
+        <w:rPr>
+          <w:color w:val="2C2CFC"/>
+        </w:rPr>
+        <w:t xml:space="preserve">Miss rate = </w:t>
+      </w:r>
+      <w:r>
+        <w:rPr>
+          <w:color w:val="2C2CFC"/>
+        </w:rPr>
+        <w:t>75</w:t>
+      </w:r>
+      <w:r>
+        <w:rPr>
+          <w:color w:val="2C2CFC"/>
+        </w:rPr>
+        <w:t>%</w:t>
       </w:r>
     </w:p>
     <w:p>
@@ -4066,7 +4146,6 @@
               <w:jc w:val="center"/>
             </w:pPr>
             <w:r>
-              <w:lastRenderedPageBreak/>
               <w:t xml:space="preserve">6 </w:t>
             </w:r>
           </w:p>
@@ -5067,7 +5146,11 @@
         <w:t>​</w:t>
       </w:r>
       <w:r>
-        <w:t xml:space="preserve">, indicate the cache entry accessed and the cache byte value returned in hexadecimal. Indicate whether a cache miss occurs. If there is a cache miss, enter “unknown” for “Cache Byte returned.” First, write the physical address in the same format as above, putting one bit per box and ignoring unused boxes. </w:t>
+        <w:t xml:space="preserve">, indicate the cache entry accessed and the cache byte value returned in hexadecimal. Indicate whether a cache miss occurs. If there is a cache miss, </w:t>
+      </w:r>
+      <w:r>
+        <w:lastRenderedPageBreak/>
+        <w:t xml:space="preserve">enter “unknown” for “Cache Byte returned.” First, write the physical address in the same format as above, putting one bit per box and ignoring unused boxes. </w:t>
       </w:r>
     </w:p>
     <w:p>
@@ -6387,7 +6470,6 @@
               <w:ind w:left="0" w:firstLine="0"/>
             </w:pPr>
             <w:r>
-              <w:lastRenderedPageBreak/>
               <w:t xml:space="preserve">Cache Tag (CT) </w:t>
             </w:r>
           </w:p>
@@ -6641,6 +6723,7 @@
         <w:rPr>
           <w:b/>
         </w:rPr>
+        <w:lastRenderedPageBreak/>
         <w:t xml:space="preserve"> </w:t>
       </w:r>
     </w:p>
@@ -8282,8 +8365,6 @@
               </w:rPr>
               <w:t>24</w:t>
             </w:r>
-            <w:bookmarkStart w:id="0" w:name="_GoBack"/>
-            <w:bookmarkEnd w:id="0"/>
           </w:p>
         </w:tc>
         <w:tc>
@@ -8357,92 +8438,230 @@
         <w:ind w:left="0" w:firstLine="0"/>
       </w:pPr>
       <w:r>
+        <w:t xml:space="preserve"> </w:t>
+      </w:r>
+    </w:p>
+    <w:p>
+      <w:pPr>
+        <w:pStyle w:val="Heading1"/>
+        <w:ind w:left="-5"/>
+      </w:pPr>
+      <w:r>
+        <w:t xml:space="preserve">Problem 4 (20 points) </w:t>
+      </w:r>
+    </w:p>
+    <w:p>
+      <w:pPr>
+        <w:spacing w:after="0" w:line="324" w:lineRule="auto"/>
+        <w:ind w:left="10"/>
+      </w:pPr>
+      <w:r>
+        <w:t xml:space="preserve">Given the code below, describe two optimizations that could be used to improve the performance of the function </w:t>
+      </w:r>
+      <w:r>
+        <w:rPr>
+          <w:rFonts w:ascii="Calibri" w:eastAsia="Calibri" w:hAnsi="Calibri" w:cs="Calibri"/>
+        </w:rPr>
+        <w:t>​</w:t>
+      </w:r>
+      <w:r>
+        <w:rPr>
+          <w:rFonts w:ascii="Courier New" w:eastAsia="Courier New" w:hAnsi="Courier New" w:cs="Courier New"/>
+        </w:rPr>
+        <w:t>func</w:t>
+      </w:r>
+      <w:r>
+        <w:rPr>
+          <w:rFonts w:ascii="Calibri" w:eastAsia="Calibri" w:hAnsi="Calibri" w:cs="Calibri"/>
+        </w:rPr>
+        <w:t>​</w:t>
+      </w:r>
+      <w:r>
+        <w:t xml:space="preserve">. These optimizations may relate to cache performance discussed in Chapter 6 or any of the optimizations discussed in Chapter 5 of the textbook. For each optimization, either provide an example of the code that would implement the optimization, or describe how to do it in sufficient detail that it could be easily implemented. In addition, briefly explain why the change improves the program’s performance. </w:t>
+      </w:r>
+    </w:p>
+    <w:p>
+      <w:pPr>
+        <w:spacing w:after="30"/>
+        <w:ind w:left="0" w:firstLine="0"/>
+      </w:pPr>
+      <w:r>
+        <w:t xml:space="preserve"> </w:t>
+      </w:r>
+    </w:p>
+    <w:p>
+      <w:pPr>
+        <w:spacing w:after="36"/>
+        <w:ind w:left="-5" w:right="5314"/>
+      </w:pPr>
+      <w:r>
+        <w:rPr>
+          <w:rFonts w:ascii="Courier New" w:eastAsia="Courier New" w:hAnsi="Courier New" w:cs="Courier New"/>
+        </w:rPr>
+        <w:t xml:space="preserve">int f(int x, int y) {    return x * x + y * y; </w:t>
+      </w:r>
+    </w:p>
+    <w:p>
+      <w:pPr>
+        <w:spacing w:after="36"/>
+        <w:ind w:left="-5" w:right="4162"/>
+        <w:rPr>
+          <w:rFonts w:ascii="Courier New" w:eastAsia="Courier New" w:hAnsi="Courier New" w:cs="Courier New"/>
+        </w:rPr>
+      </w:pPr>
+      <w:r>
+        <w:rPr>
+          <w:rFonts w:ascii="Courier New" w:eastAsia="Courier New" w:hAnsi="Courier New" w:cs="Courier New"/>
+        </w:rPr>
+        <w:t xml:space="preserve">}  </w:t>
+      </w:r>
+    </w:p>
+    <w:p>
+      <w:pPr>
+        <w:spacing w:after="36"/>
+        <w:ind w:left="-5" w:right="4162"/>
+      </w:pPr>
+      <w:r>
+        <w:rPr>
+          <w:rFonts w:ascii="Courier New" w:eastAsia="Courier New" w:hAnsi="Courier New" w:cs="Courier New"/>
+        </w:rPr>
+        <w:t xml:space="preserve">void func(int mtx[N][N], int* res) { </w:t>
+      </w:r>
+    </w:p>
+    <w:p>
+      <w:pPr>
+        <w:spacing w:after="36"/>
+        <w:ind w:left="-5" w:right="3154"/>
+        <w:rPr>
+          <w:rFonts w:ascii="Courier New" w:eastAsia="Courier New" w:hAnsi="Courier New" w:cs="Courier New"/>
+        </w:rPr>
+      </w:pPr>
+      <w:r>
+        <w:rPr>
+          <w:rFonts w:ascii="Courier New" w:eastAsia="Courier New" w:hAnsi="Courier New" w:cs="Courier New"/>
+        </w:rPr>
+        <w:t xml:space="preserve">   *res = 0;    </w:t>
+      </w:r>
+    </w:p>
+    <w:p>
+      <w:pPr>
+        <w:spacing w:after="36"/>
+        <w:ind w:right="3154"/>
+        <w:rPr>
+          <w:rFonts w:ascii="Courier New" w:eastAsia="Courier New" w:hAnsi="Courier New" w:cs="Courier New"/>
+        </w:rPr>
+      </w:pPr>
+      <w:r>
+        <w:rPr>
+          <w:rFonts w:ascii="Courier New" w:eastAsia="Courier New" w:hAnsi="Courier New" w:cs="Courier New"/>
+        </w:rPr>
         <w:lastRenderedPageBreak/>
         <w:t xml:space="preserve"> </w:t>
       </w:r>
+      <w:r>
+        <w:rPr>
+          <w:rFonts w:ascii="Courier New" w:eastAsia="Courier New" w:hAnsi="Courier New" w:cs="Courier New"/>
+        </w:rPr>
+        <w:t xml:space="preserve">for(int i = 0; i &lt; N; i++) {       </w:t>
+      </w:r>
     </w:p>
     <w:p>
       <w:pPr>
-        <w:pStyle w:val="Heading1"/>
-        <w:ind w:left="-5"/>
-      </w:pPr>
-      <w:r>
-        <w:t xml:space="preserve">Problem 4 (20 points) </w:t>
+        <w:spacing w:after="36"/>
+        <w:ind w:left="720" w:right="3154" w:firstLine="0"/>
+        <w:rPr>
+          <w:rFonts w:ascii="Courier New" w:eastAsia="Courier New" w:hAnsi="Courier New" w:cs="Courier New"/>
+        </w:rPr>
+      </w:pPr>
+      <w:r>
+        <w:rPr>
+          <w:rFonts w:ascii="Courier New" w:eastAsia="Courier New" w:hAnsi="Courier New" w:cs="Courier New"/>
+        </w:rPr>
+        <w:t xml:space="preserve">for(int j = 0; j &lt; N; j++) {          </w:t>
+      </w:r>
+      <w:r>
+        <w:rPr>
+          <w:rFonts w:ascii="Courier New" w:eastAsia="Courier New" w:hAnsi="Courier New" w:cs="Courier New"/>
+        </w:rPr>
+        <w:t xml:space="preserve">     </w:t>
       </w:r>
     </w:p>
     <w:p>
       <w:pPr>
-        <w:spacing w:after="0" w:line="324" w:lineRule="auto"/>
-        <w:ind w:left="10"/>
-      </w:pPr>
-      <w:r>
-        <w:t xml:space="preserve">Given the code below, describe two optimizations that could be used to improve the performance of the function </w:t>
-      </w:r>
-      <w:r>
-        <w:rPr>
-          <w:rFonts w:ascii="Calibri" w:eastAsia="Calibri" w:hAnsi="Calibri" w:cs="Calibri"/>
-        </w:rPr>
-        <w:t>​</w:t>
-      </w:r>
+        <w:spacing w:after="36"/>
+        <w:ind w:left="720" w:right="3154" w:firstLine="0"/>
+      </w:pPr>
       <w:r>
         <w:rPr>
           <w:rFonts w:ascii="Courier New" w:eastAsia="Courier New" w:hAnsi="Courier New" w:cs="Courier New"/>
         </w:rPr>
-        <w:t>func</w:t>
-      </w:r>
-      <w:r>
-        <w:rPr>
-          <w:rFonts w:ascii="Calibri" w:eastAsia="Calibri" w:hAnsi="Calibri" w:cs="Calibri"/>
-        </w:rPr>
-        <w:t>​</w:t>
-      </w:r>
-      <w:r>
-        <w:t xml:space="preserve">. These optimizations may relate to cache performance discussed in Chapter 6 or any of the optimizations discussed in Chapter 5 of the textbook. For each optimization, either provide an example of the code that would implement the optimization, or describe how to do it in sufficient detail that it could be easily implemented. In addition, briefly explain why the change improves the program’s performance. </w:t>
+        <w:t xml:space="preserve">   </w:t>
+      </w:r>
+      <w:r>
+        <w:rPr>
+          <w:rFonts w:ascii="Courier New" w:eastAsia="Courier New" w:hAnsi="Courier New" w:cs="Courier New"/>
+        </w:rPr>
+        <w:t xml:space="preserve">for(int k = 0; k &lt; f(i, j); k++) { </w:t>
       </w:r>
     </w:p>
     <w:p>
       <w:pPr>
-        <w:spacing w:after="30"/>
-        <w:ind w:left="0" w:firstLine="0"/>
-      </w:pPr>
-      <w:r>
-        <w:t xml:space="preserve"> </w:t>
+        <w:spacing w:after="36"/>
+        <w:ind w:left="-5"/>
+      </w:pPr>
+      <w:r>
+        <w:rPr>
+          <w:rFonts w:ascii="Courier New" w:eastAsia="Courier New" w:hAnsi="Courier New" w:cs="Courier New"/>
+        </w:rPr>
+        <w:t xml:space="preserve">            *res = *res + f(mtx[j][i], i + j) + f(mtx[j][i], k); </w:t>
       </w:r>
     </w:p>
     <w:p>
       <w:pPr>
         <w:spacing w:after="36"/>
-        <w:ind w:left="-5" w:right="5314"/>
+        <w:ind w:left="-5"/>
       </w:pPr>
       <w:r>
         <w:rPr>
           <w:rFonts w:ascii="Courier New" w:eastAsia="Courier New" w:hAnsi="Courier New" w:cs="Courier New"/>
         </w:rPr>
-        <w:t xml:space="preserve">int f(int x, int y) {    return x * x + y * y; </w:t>
+        <w:t xml:space="preserve">         } </w:t>
       </w:r>
     </w:p>
     <w:p>
       <w:pPr>
         <w:spacing w:after="36"/>
-        <w:ind w:left="-5" w:right="4162"/>
+        <w:ind w:left="-5"/>
       </w:pPr>
       <w:r>
         <w:rPr>
           <w:rFonts w:ascii="Courier New" w:eastAsia="Courier New" w:hAnsi="Courier New" w:cs="Courier New"/>
         </w:rPr>
-        <w:t xml:space="preserve">}  void func(int mtx[N][N], int* res) { </w:t>
+        <w:t xml:space="preserve">      } </w:t>
       </w:r>
     </w:p>
     <w:p>
       <w:pPr>
-        <w:spacing w:after="36"/>
-        <w:ind w:left="-5" w:right="3154"/>
+        <w:spacing w:after="81"/>
+        <w:ind w:left="-5"/>
       </w:pPr>
       <w:r>
         <w:rPr>
           <w:rFonts w:ascii="Courier New" w:eastAsia="Courier New" w:hAnsi="Courier New" w:cs="Courier New"/>
         </w:rPr>
-        <w:t xml:space="preserve">   *res = 0;    for(int i = 0; i &lt; N; i++) {       for(int j = 0; j &lt; N; j++) {          for(int k = 0; k &lt; f(i, j); k++) { </w:t>
+        <w:t xml:space="preserve">   </w:t>
+      </w:r>
+      <w:r>
+        <w:rPr>
+          <w:rFonts w:ascii="Courier New" w:eastAsia="Courier New" w:hAnsi="Courier New" w:cs="Courier New"/>
+        </w:rPr>
+        <w:t xml:space="preserve"> </w:t>
+      </w:r>
+      <w:r>
+        <w:rPr>
+          <w:rFonts w:ascii="Courier New" w:eastAsia="Courier New" w:hAnsi="Courier New" w:cs="Courier New"/>
+        </w:rPr>
+        <w:t xml:space="preserve">} </w:t>
       </w:r>
     </w:p>
     <w:p>
@@ -8454,67 +8673,677 @@
         <w:rPr>
           <w:rFonts w:ascii="Courier New" w:eastAsia="Courier New" w:hAnsi="Courier New" w:cs="Courier New"/>
         </w:rPr>
-        <w:t xml:space="preserve">            *res = *res + f(mtx[j][i], i + j) + f(mtx[j][i], k); </w:t>
+        <w:t>}</w:t>
+      </w:r>
+      <w:r>
+        <w:t xml:space="preserve"> </w:t>
       </w:r>
     </w:p>
     <w:p>
       <w:pPr>
+        <w:spacing w:after="0"/>
+        <w:ind w:left="0" w:firstLine="0"/>
+      </w:pPr>
+      <w:r>
+        <w:t xml:space="preserve"> </w:t>
+      </w:r>
+    </w:p>
+    <w:p>
+      <w:pPr>
+        <w:pStyle w:val="ListParagraph"/>
+        <w:numPr>
+          <w:ilvl w:val="0"/>
+          <w:numId w:val="4"/>
+        </w:numPr>
+        <w:spacing w:after="0"/>
+        <w:rPr>
+          <w:color w:val="2C2CFC"/>
+        </w:rPr>
+      </w:pPr>
+      <w:r>
+        <w:rPr>
+          <w:color w:val="2C2CFC"/>
+        </w:rPr>
+        <w:t>Change matrix operation from column major to row major in line 9</w:t>
+      </w:r>
+    </w:p>
+    <w:p>
+      <w:pPr>
+        <w:pStyle w:val="ListParagraph"/>
+        <w:spacing w:after="0"/>
+        <w:ind w:firstLine="0"/>
+        <w:rPr>
+          <w:color w:val="2C2CFC"/>
+        </w:rPr>
+      </w:pPr>
+    </w:p>
+    <w:p>
+      <w:pPr>
+        <w:pStyle w:val="ListParagraph"/>
+        <w:spacing w:after="0"/>
+        <w:ind w:firstLine="0"/>
+        <w:rPr>
+          <w:b/>
+          <w:color w:val="2C2CFC"/>
+        </w:rPr>
+      </w:pPr>
+      <w:r>
+        <w:rPr>
+          <w:b/>
+          <w:color w:val="2C2CFC"/>
+        </w:rPr>
+        <w:t>Change:</w:t>
+      </w:r>
+    </w:p>
+    <w:p>
+      <w:pPr>
+        <w:pStyle w:val="ListParagraph"/>
+        <w:spacing w:after="0"/>
+        <w:ind w:firstLine="0"/>
+        <w:rPr>
+          <w:rFonts w:eastAsia="Courier New"/>
+          <w:color w:val="2C2CFC"/>
+        </w:rPr>
+      </w:pPr>
+      <w:r>
+        <w:rPr>
+          <w:color w:val="2C2CFC"/>
+        </w:rPr>
+        <w:t>(</w:t>
+      </w:r>
+      <w:r>
+        <w:rPr>
+          <w:rFonts w:eastAsia="Courier New"/>
+          <w:color w:val="2C2CFC"/>
+        </w:rPr>
+        <w:t>*res = *res + f(mtx[i][j], i + j) + f(mtx[i][j</w:t>
+      </w:r>
+      <w:r>
+        <w:rPr>
+          <w:rFonts w:eastAsia="Courier New"/>
+          <w:color w:val="2C2CFC"/>
+        </w:rPr>
+        <w:t>], k);</w:t>
+      </w:r>
+    </w:p>
+    <w:p>
+      <w:pPr>
+        <w:pStyle w:val="ListParagraph"/>
+        <w:spacing w:after="0"/>
+        <w:ind w:firstLine="0"/>
+        <w:rPr>
+          <w:rFonts w:eastAsia="Courier New"/>
+          <w:color w:val="2C2CFC"/>
+        </w:rPr>
+      </w:pPr>
+    </w:p>
+    <w:p>
+      <w:pPr>
+        <w:pStyle w:val="ListParagraph"/>
+        <w:spacing w:after="0"/>
+        <w:ind w:firstLine="0"/>
+        <w:rPr>
+          <w:rFonts w:eastAsia="Courier New"/>
+          <w:color w:val="2C2CFC"/>
+        </w:rPr>
+      </w:pPr>
+      <w:r>
+        <w:rPr>
+          <w:rFonts w:eastAsia="Courier New"/>
+          <w:color w:val="2C2CFC"/>
+        </w:rPr>
+        <w:t>By looping over the columns then the rows, the matrix mtx[i][j] has better cache performance since there will be more hits than there will be misses. This is because C arrays are stored in row major order.</w:t>
+      </w:r>
+    </w:p>
+    <w:p>
+      <w:pPr>
+        <w:pStyle w:val="ListParagraph"/>
+        <w:spacing w:after="0"/>
+        <w:ind w:firstLine="0"/>
+        <w:rPr>
+          <w:color w:val="2C2CFC"/>
+        </w:rPr>
+      </w:pPr>
+    </w:p>
+    <w:p>
+      <w:pPr>
+        <w:pStyle w:val="ListParagraph"/>
+        <w:numPr>
+          <w:ilvl w:val="0"/>
+          <w:numId w:val="4"/>
+        </w:numPr>
+        <w:spacing w:after="0"/>
+        <w:rPr>
+          <w:color w:val="2C2CFC"/>
+        </w:rPr>
+      </w:pPr>
+      <w:r>
+        <w:rPr>
+          <w:color w:val="2C2CFC"/>
+        </w:rPr>
+        <w:t xml:space="preserve">Utilize loop unrolling on the inner most loop in order to reduce iterations. Conditions must be met to use this method prior to looping. Specifically, if j </w:t>
+      </w:r>
+      <w:r>
+        <w:rPr>
+          <w:color w:val="2C2CFC"/>
+        </w:rPr>
+        <w:t>is odd and i is even, or j is even and i is odd,</w:t>
+      </w:r>
+      <w:r>
+        <w:rPr>
+          <w:color w:val="2C2CFC"/>
+        </w:rPr>
+        <w:t xml:space="preserve"> then, f(i, j) would return an odd number, thus k cannot be incremented by 2.</w:t>
+      </w:r>
+      <w:r>
+        <w:rPr>
+          <w:color w:val="2C2CFC"/>
+        </w:rPr>
+        <w:t xml:space="preserve"> The only cases that can be used are when i and j are either both odd or both even, since (even*even) + (even*even) = even and </w:t>
+      </w:r>
+      <w:r>
+        <w:rPr>
+          <w:color w:val="2C2CFC"/>
+        </w:rPr>
+        <w:t>(</w:t>
+      </w:r>
+      <w:r>
+        <w:rPr>
+          <w:color w:val="2C2CFC"/>
+        </w:rPr>
+        <w:t>odd</w:t>
+      </w:r>
+      <w:r>
+        <w:rPr>
+          <w:color w:val="2C2CFC"/>
+        </w:rPr>
+        <w:t>*</w:t>
+      </w:r>
+      <w:r>
+        <w:rPr>
+          <w:color w:val="2C2CFC"/>
+        </w:rPr>
+        <w:t>odd</w:t>
+      </w:r>
+      <w:r>
+        <w:rPr>
+          <w:color w:val="2C2CFC"/>
+        </w:rPr>
+        <w:t>) + (</w:t>
+      </w:r>
+      <w:r>
+        <w:rPr>
+          <w:color w:val="2C2CFC"/>
+        </w:rPr>
+        <w:t>odd</w:t>
+      </w:r>
+      <w:r>
+        <w:rPr>
+          <w:color w:val="2C2CFC"/>
+        </w:rPr>
+        <w:t>*</w:t>
+      </w:r>
+      <w:r>
+        <w:rPr>
+          <w:color w:val="2C2CFC"/>
+        </w:rPr>
+        <w:t>odd</w:t>
+      </w:r>
+      <w:r>
+        <w:rPr>
+          <w:color w:val="2C2CFC"/>
+        </w:rPr>
+        <w:t>) = even</w:t>
+      </w:r>
+    </w:p>
+    <w:p>
+      <w:pPr>
+        <w:spacing w:after="0"/>
+        <w:ind w:left="0" w:firstLine="0"/>
+        <w:rPr>
+          <w:color w:val="2C2CFC"/>
+        </w:rPr>
+      </w:pPr>
+    </w:p>
+    <w:p>
+      <w:pPr>
+        <w:spacing w:after="0"/>
+        <w:ind w:left="720" w:firstLine="0"/>
+        <w:rPr>
+          <w:color w:val="2C2CFC"/>
+        </w:rPr>
+      </w:pPr>
+      <w:r>
+        <w:rPr>
+          <w:color w:val="2C2CFC"/>
+        </w:rPr>
+        <w:t>Change:</w:t>
+      </w:r>
+    </w:p>
+    <w:p>
+      <w:pPr>
+        <w:spacing w:after="36"/>
+        <w:ind w:left="-5" w:firstLine="725"/>
+        <w:rPr>
+          <w:rFonts w:eastAsia="Courier New"/>
+          <w:color w:val="2C2CFC"/>
+        </w:rPr>
+      </w:pPr>
+      <w:r>
+        <w:rPr>
+          <w:rFonts w:eastAsia="Courier New"/>
+          <w:color w:val="2C2CFC"/>
+        </w:rPr>
+        <w:t>if (</w:t>
+      </w:r>
+      <w:r>
+        <w:rPr>
+          <w:rFonts w:eastAsia="Courier New"/>
+          <w:color w:val="2C2CFC"/>
+        </w:rPr>
+        <w:t>(j % 2 != 1</w:t>
+      </w:r>
+      <w:r>
+        <w:rPr>
+          <w:rFonts w:eastAsia="Courier New"/>
+          <w:color w:val="2C2CFC"/>
+        </w:rPr>
+        <w:t>and i</w:t>
+      </w:r>
+      <w:r>
+        <w:rPr>
+          <w:rFonts w:eastAsia="Courier New"/>
+          <w:color w:val="2C2CFC"/>
+        </w:rPr>
+        <w:t xml:space="preserve"> % 2 !</w:t>
+      </w:r>
+      <w:r>
+        <w:rPr>
+          <w:rFonts w:eastAsia="Courier New"/>
+          <w:color w:val="2C2CFC"/>
+        </w:rPr>
+        <w:t xml:space="preserve">= 0) or </w:t>
+      </w:r>
+      <w:r>
+        <w:rPr>
+          <w:rFonts w:eastAsia="Courier New"/>
+          <w:color w:val="2C2CFC"/>
+        </w:rPr>
+        <w:t>(</w:t>
+      </w:r>
+      <w:r>
+        <w:rPr>
+          <w:rFonts w:eastAsia="Courier New"/>
+          <w:color w:val="2C2CFC"/>
+        </w:rPr>
+        <w:t>i</w:t>
+      </w:r>
+      <w:r>
+        <w:rPr>
+          <w:rFonts w:eastAsia="Courier New"/>
+          <w:color w:val="2C2CFC"/>
+        </w:rPr>
+        <w:t xml:space="preserve"> % 2 != 1and </w:t>
+      </w:r>
+      <w:r>
+        <w:rPr>
+          <w:rFonts w:eastAsia="Courier New"/>
+          <w:color w:val="2C2CFC"/>
+        </w:rPr>
+        <w:t>j</w:t>
+      </w:r>
+      <w:r>
+        <w:rPr>
+          <w:rFonts w:eastAsia="Courier New"/>
+          <w:color w:val="2C2CFC"/>
+        </w:rPr>
+        <w:t xml:space="preserve"> % 2 !</w:t>
+      </w:r>
+      <w:r>
+        <w:rPr>
+          <w:rFonts w:eastAsia="Courier New"/>
+          <w:color w:val="2C2CFC"/>
+        </w:rPr>
+        <w:t>= 0)</w:t>
+      </w:r>
+      <w:r>
+        <w:rPr>
+          <w:rFonts w:eastAsia="Courier New"/>
+          <w:color w:val="2C2CFC"/>
+        </w:rPr>
+        <w:t>){</w:t>
+      </w:r>
+    </w:p>
+    <w:p>
+      <w:pPr>
+        <w:spacing w:after="36"/>
+        <w:ind w:right="3154"/>
+        <w:rPr>
+          <w:color w:val="2C2CFC"/>
+        </w:rPr>
+      </w:pPr>
+      <w:r>
+        <w:rPr>
+          <w:rFonts w:eastAsia="Courier New"/>
+          <w:color w:val="2C2CFC"/>
+        </w:rPr>
+        <w:t xml:space="preserve">          </w:t>
+      </w:r>
+      <w:r>
+        <w:rPr>
+          <w:rFonts w:eastAsia="Courier New"/>
+          <w:color w:val="2C2CFC"/>
+        </w:rPr>
+        <w:t>for(int k = 0; k &lt; f(i, j); k += 2</w:t>
+      </w:r>
+      <w:r>
+        <w:rPr>
+          <w:rFonts w:eastAsia="Courier New"/>
+          <w:color w:val="2C2CFC"/>
+        </w:rPr>
+        <w:t xml:space="preserve">) { </w:t>
+      </w:r>
+    </w:p>
+    <w:p>
+      <w:pPr>
         <w:spacing w:after="36"/>
         <w:ind w:left="-5"/>
-      </w:pPr>
-      <w:r>
-        <w:rPr>
-          <w:rFonts w:ascii="Courier New" w:eastAsia="Courier New" w:hAnsi="Courier New" w:cs="Courier New"/>
-        </w:rPr>
-        <w:t xml:space="preserve">         } </w:t>
+        <w:rPr>
+          <w:rFonts w:eastAsia="Courier New"/>
+          <w:color w:val="2C2CFC"/>
+        </w:rPr>
+      </w:pPr>
+      <w:r>
+        <w:rPr>
+          <w:rFonts w:eastAsia="Courier New"/>
+          <w:color w:val="2C2CFC"/>
+        </w:rPr>
+        <w:t xml:space="preserve">            </w:t>
+      </w:r>
+      <w:r>
+        <w:rPr>
+          <w:rFonts w:eastAsia="Courier New"/>
+          <w:color w:val="2C2CFC"/>
+        </w:rPr>
+        <w:t xml:space="preserve">        </w:t>
+      </w:r>
+      <w:r>
+        <w:rPr>
+          <w:rFonts w:eastAsia="Courier New"/>
+          <w:color w:val="2C2CFC"/>
+        </w:rPr>
+        <w:t>*res = *res + f(mtx[j][i], i + j) + f(mtx[j][i], k);</w:t>
       </w:r>
     </w:p>
     <w:p>
       <w:pPr>
         <w:spacing w:after="36"/>
         <w:ind w:left="-5"/>
-      </w:pPr>
-      <w:r>
-        <w:rPr>
-          <w:rFonts w:ascii="Courier New" w:eastAsia="Courier New" w:hAnsi="Courier New" w:cs="Courier New"/>
-        </w:rPr>
-        <w:t xml:space="preserve">      } </w:t>
+        <w:rPr>
+          <w:rFonts w:eastAsia="Courier New"/>
+          <w:color w:val="2C2CFC"/>
+        </w:rPr>
+      </w:pPr>
+      <w:r>
+        <w:rPr>
+          <w:rFonts w:eastAsia="Courier New"/>
+          <w:color w:val="2C2CFC"/>
+        </w:rPr>
+        <w:t xml:space="preserve">            </w:t>
+      </w:r>
+      <w:r>
+        <w:rPr>
+          <w:rFonts w:eastAsia="Courier New"/>
+          <w:color w:val="2C2CFC"/>
+        </w:rPr>
+        <w:t xml:space="preserve">        </w:t>
+      </w:r>
+      <w:r>
+        <w:rPr>
+          <w:rFonts w:eastAsia="Courier New"/>
+          <w:color w:val="2C2CFC"/>
+        </w:rPr>
+        <w:t>*res = *res + f(mtx[j][i], i + j) + f(mtx[j][i], k</w:t>
+      </w:r>
+      <w:r>
+        <w:rPr>
+          <w:rFonts w:eastAsia="Courier New"/>
+          <w:color w:val="2C2CFC"/>
+        </w:rPr>
+        <w:t xml:space="preserve"> + 1</w:t>
+      </w:r>
+      <w:r>
+        <w:rPr>
+          <w:rFonts w:eastAsia="Courier New"/>
+          <w:color w:val="2C2CFC"/>
+        </w:rPr>
+        <w:t>);</w:t>
       </w:r>
     </w:p>
     <w:p>
       <w:pPr>
-        <w:spacing w:after="81"/>
+        <w:spacing w:after="36"/>
         <w:ind w:left="-5"/>
-      </w:pPr>
-      <w:r>
-        <w:rPr>
-          <w:rFonts w:ascii="Courier New" w:eastAsia="Courier New" w:hAnsi="Courier New" w:cs="Courier New"/>
-        </w:rPr>
-        <w:t xml:space="preserve">   } </w:t>
+        <w:rPr>
+          <w:rFonts w:eastAsia="Courier New"/>
+          <w:color w:val="2C2CFC"/>
+        </w:rPr>
+      </w:pPr>
+      <w:r>
+        <w:rPr>
+          <w:rFonts w:eastAsia="Courier New"/>
+          <w:color w:val="2C2CFC"/>
+        </w:rPr>
+        <w:tab/>
+      </w:r>
+      <w:r>
+        <w:rPr>
+          <w:rFonts w:eastAsia="Courier New"/>
+          <w:color w:val="2C2CFC"/>
+        </w:rPr>
+        <w:tab/>
+      </w:r>
+      <w:r>
+        <w:rPr>
+          <w:rFonts w:eastAsia="Courier New"/>
+          <w:color w:val="2C2CFC"/>
+        </w:rPr>
+        <w:tab/>
+        <w:t xml:space="preserve">    }</w:t>
       </w:r>
     </w:p>
     <w:p>
       <w:pPr>
         <w:spacing w:after="36"/>
         <w:ind w:left="-5"/>
-      </w:pPr>
-      <w:r>
-        <w:rPr>
-          <w:rFonts w:ascii="Courier New" w:eastAsia="Courier New" w:hAnsi="Courier New" w:cs="Courier New"/>
-        </w:rPr>
-        <w:t>}</w:t>
-      </w:r>
-      <w:r>
-        <w:t xml:space="preserve"> </w:t>
+        <w:rPr>
+          <w:rFonts w:eastAsia="Courier New"/>
+          <w:color w:val="2C2CFC"/>
+        </w:rPr>
+      </w:pPr>
+      <w:r>
+        <w:rPr>
+          <w:rFonts w:eastAsia="Courier New"/>
+          <w:color w:val="2C2CFC"/>
+        </w:rPr>
+        <w:t xml:space="preserve">      </w:t>
+      </w:r>
+      <w:r>
+        <w:rPr>
+          <w:rFonts w:eastAsia="Courier New"/>
+          <w:color w:val="2C2CFC"/>
+        </w:rPr>
+        <w:t xml:space="preserve">   </w:t>
+      </w:r>
+      <w:r>
+        <w:rPr>
+          <w:rFonts w:eastAsia="Courier New"/>
+          <w:color w:val="2C2CFC"/>
+        </w:rPr>
+        <w:t xml:space="preserve">   } </w:t>
+      </w:r>
+      <w:r>
+        <w:rPr>
+          <w:rFonts w:eastAsia="Courier New"/>
+          <w:color w:val="2C2CFC"/>
+        </w:rPr>
+        <w:t>else{</w:t>
       </w:r>
     </w:p>
     <w:p>
       <w:pPr>
+        <w:spacing w:after="36"/>
+        <w:ind w:right="3154"/>
+        <w:rPr>
+          <w:color w:val="2C2CFC"/>
+        </w:rPr>
+      </w:pPr>
+      <w:r>
+        <w:rPr>
+          <w:rFonts w:eastAsia="Courier New"/>
+          <w:color w:val="2C2CFC"/>
+        </w:rPr>
+        <w:t xml:space="preserve">          </w:t>
+      </w:r>
+      <w:r>
+        <w:rPr>
+          <w:rFonts w:eastAsia="Courier New"/>
+          <w:color w:val="2C2CFC"/>
+        </w:rPr>
+        <w:t>for</w:t>
+      </w:r>
+      <w:r>
+        <w:rPr>
+          <w:rFonts w:eastAsia="Courier New"/>
+          <w:color w:val="2C2CFC"/>
+        </w:rPr>
+        <w:t>(int k = 0; k &lt; f(i, j); k ++</w:t>
+      </w:r>
+      <w:r>
+        <w:rPr>
+          <w:rFonts w:eastAsia="Courier New"/>
+          <w:color w:val="2C2CFC"/>
+        </w:rPr>
+        <w:t xml:space="preserve">) { </w:t>
+      </w:r>
+    </w:p>
+    <w:p>
+      <w:pPr>
+        <w:spacing w:after="36"/>
+        <w:ind w:left="-5"/>
+        <w:rPr>
+          <w:rFonts w:eastAsia="Courier New"/>
+          <w:color w:val="2C2CFC"/>
+        </w:rPr>
+      </w:pPr>
+      <w:r>
+        <w:rPr>
+          <w:rFonts w:eastAsia="Courier New"/>
+          <w:color w:val="2C2CFC"/>
+        </w:rPr>
+        <w:t xml:space="preserve">            </w:t>
+      </w:r>
+      <w:r>
+        <w:rPr>
+          <w:rFonts w:eastAsia="Courier New"/>
+          <w:color w:val="2C2CFC"/>
+        </w:rPr>
+        <w:t xml:space="preserve">        </w:t>
+      </w:r>
+      <w:r>
+        <w:rPr>
+          <w:rFonts w:eastAsia="Courier New"/>
+          <w:color w:val="2C2CFC"/>
+        </w:rPr>
+        <w:t>*res = *res + f(mtx[j][i], i + j) + f(mtx[j][i], k);</w:t>
+      </w:r>
+    </w:p>
+    <w:p>
+      <w:pPr>
+        <w:spacing w:after="36"/>
+        <w:ind w:left="-5"/>
+        <w:rPr>
+          <w:rFonts w:eastAsia="Courier New"/>
+          <w:color w:val="2C2CFC"/>
+        </w:rPr>
+      </w:pPr>
+      <w:r>
+        <w:rPr>
+          <w:rFonts w:eastAsia="Courier New"/>
+          <w:color w:val="2C2CFC"/>
+        </w:rPr>
+        <w:tab/>
+      </w:r>
+      <w:r>
+        <w:rPr>
+          <w:rFonts w:eastAsia="Courier New"/>
+          <w:color w:val="2C2CFC"/>
+        </w:rPr>
+        <w:tab/>
+      </w:r>
+      <w:r>
+        <w:rPr>
+          <w:rFonts w:eastAsia="Courier New"/>
+          <w:color w:val="2C2CFC"/>
+        </w:rPr>
+        <w:tab/>
+        <w:t xml:space="preserve">    }</w:t>
+      </w:r>
+    </w:p>
+    <w:p>
+      <w:pPr>
+        <w:spacing w:after="36"/>
+        <w:ind w:left="-5"/>
+        <w:rPr>
+          <w:rFonts w:eastAsia="Courier New"/>
+          <w:color w:val="2C2CFC"/>
+        </w:rPr>
+      </w:pPr>
+      <w:r>
+        <w:rPr>
+          <w:rFonts w:eastAsia="Courier New"/>
+          <w:color w:val="2C2CFC"/>
+        </w:rPr>
+        <w:tab/>
+      </w:r>
+      <w:r>
+        <w:rPr>
+          <w:rFonts w:eastAsia="Courier New"/>
+          <w:color w:val="2C2CFC"/>
+        </w:rPr>
+        <w:tab/>
+      </w:r>
+      <w:r>
+        <w:rPr>
+          <w:rFonts w:eastAsia="Courier New"/>
+          <w:color w:val="2C2CFC"/>
+        </w:rPr>
+        <w:tab/>
+        <w:t>}</w:t>
+      </w:r>
+    </w:p>
+    <w:p>
+      <w:pPr>
         <w:spacing w:after="0"/>
-        <w:ind w:left="0" w:firstLine="0"/>
-      </w:pPr>
-      <w:r>
-        <w:t xml:space="preserve"> </w:t>
+        <w:ind w:left="720" w:firstLine="0"/>
+        <w:rPr>
+          <w:color w:val="2C2CFC"/>
+        </w:rPr>
+      </w:pPr>
+    </w:p>
+    <w:p>
+      <w:pPr>
+        <w:spacing w:after="0"/>
+        <w:ind w:left="720" w:firstLine="0"/>
+        <w:rPr>
+          <w:color w:val="2C2CFC"/>
+        </w:rPr>
+      </w:pPr>
+      <w:r>
+        <w:rPr>
+          <w:color w:val="2C2CFC"/>
+        </w:rPr>
+        <w:t>By using the method of loop unrolling, statements in the loop are executed in parallel, thus limiting the number of iterations which use overhead such as loop control instructions and loop test instructions.  By doing this, we increase the program speed while sacrificing some memory space.</w:t>
       </w:r>
     </w:p>
     <w:sectPr>
@@ -9164,6 +9993,92 @@
       </w:rPr>
     </w:lvl>
   </w:abstractNum>
+  <w:abstractNum w:abstractNumId="3" w15:restartNumberingAfterBreak="0">
+    <w:nsid w:val="76FF5934"/>
+    <w:multiLevelType w:val="hybridMultilevel"/>
+    <w:tmpl w:val="DD8A85B0"/>
+    <w:lvl w:ilvl="0" w:tplc="0409000F">
+      <w:start w:val="1"/>
+      <w:numFmt w:val="decimal"/>
+      <w:lvlText w:val="%1."/>
+      <w:lvlJc w:val="left"/>
+      <w:pPr>
+        <w:ind w:left="720" w:hanging="360"/>
+      </w:pPr>
+    </w:lvl>
+    <w:lvl w:ilvl="1" w:tplc="04090019" w:tentative="1">
+      <w:start w:val="1"/>
+      <w:numFmt w:val="lowerLetter"/>
+      <w:lvlText w:val="%2."/>
+      <w:lvlJc w:val="left"/>
+      <w:pPr>
+        <w:ind w:left="1440" w:hanging="360"/>
+      </w:pPr>
+    </w:lvl>
+    <w:lvl w:ilvl="2" w:tplc="0409001B" w:tentative="1">
+      <w:start w:val="1"/>
+      <w:numFmt w:val="lowerRoman"/>
+      <w:lvlText w:val="%3."/>
+      <w:lvlJc w:val="right"/>
+      <w:pPr>
+        <w:ind w:left="2160" w:hanging="180"/>
+      </w:pPr>
+    </w:lvl>
+    <w:lvl w:ilvl="3" w:tplc="0409000F" w:tentative="1">
+      <w:start w:val="1"/>
+      <w:numFmt w:val="decimal"/>
+      <w:lvlText w:val="%4."/>
+      <w:lvlJc w:val="left"/>
+      <w:pPr>
+        <w:ind w:left="2880" w:hanging="360"/>
+      </w:pPr>
+    </w:lvl>
+    <w:lvl w:ilvl="4" w:tplc="04090019" w:tentative="1">
+      <w:start w:val="1"/>
+      <w:numFmt w:val="lowerLetter"/>
+      <w:lvlText w:val="%5."/>
+      <w:lvlJc w:val="left"/>
+      <w:pPr>
+        <w:ind w:left="3600" w:hanging="360"/>
+      </w:pPr>
+    </w:lvl>
+    <w:lvl w:ilvl="5" w:tplc="0409001B" w:tentative="1">
+      <w:start w:val="1"/>
+      <w:numFmt w:val="lowerRoman"/>
+      <w:lvlText w:val="%6."/>
+      <w:lvlJc w:val="right"/>
+      <w:pPr>
+        <w:ind w:left="4320" w:hanging="180"/>
+      </w:pPr>
+    </w:lvl>
+    <w:lvl w:ilvl="6" w:tplc="0409000F" w:tentative="1">
+      <w:start w:val="1"/>
+      <w:numFmt w:val="decimal"/>
+      <w:lvlText w:val="%7."/>
+      <w:lvlJc w:val="left"/>
+      <w:pPr>
+        <w:ind w:left="5040" w:hanging="360"/>
+      </w:pPr>
+    </w:lvl>
+    <w:lvl w:ilvl="7" w:tplc="04090019" w:tentative="1">
+      <w:start w:val="1"/>
+      <w:numFmt w:val="lowerLetter"/>
+      <w:lvlText w:val="%8."/>
+      <w:lvlJc w:val="left"/>
+      <w:pPr>
+        <w:ind w:left="5760" w:hanging="360"/>
+      </w:pPr>
+    </w:lvl>
+    <w:lvl w:ilvl="8" w:tplc="0409001B" w:tentative="1">
+      <w:start w:val="1"/>
+      <w:numFmt w:val="lowerRoman"/>
+      <w:lvlText w:val="%9."/>
+      <w:lvlJc w:val="right"/>
+      <w:pPr>
+        <w:ind w:left="6480" w:hanging="180"/>
+      </w:pPr>
+    </w:lvl>
+  </w:abstractNum>
   <w:num w:numId="1">
     <w:abstractNumId w:val="2"/>
   </w:num>
@@ -9172,6 +10087,9 @@
   </w:num>
   <w:num w:numId="3">
     <w:abstractNumId w:val="1"/>
+  </w:num>
+  <w:num w:numId="4">
+    <w:abstractNumId w:val="3"/>
   </w:num>
 </w:numbering>
 </file>
@@ -9607,7 +10525,6 @@
   <w:style w:type="character" w:default="1" w:styleId="DefaultParagraphFont">
     <w:name w:val="Default Paragraph Font"/>
     <w:uiPriority w:val="1"/>
-    <w:semiHidden/>
     <w:unhideWhenUsed/>
   </w:style>
   <w:style w:type="table" w:default="1" w:styleId="TableNormal">
@@ -9654,6 +10571,17 @@
         <w:right w:w="0" w:type="dxa"/>
       </w:tblCellMar>
     </w:tblPr>
+  </w:style>
+  <w:style w:type="paragraph" w:styleId="ListParagraph">
+    <w:name w:val="List Paragraph"/>
+    <w:basedOn w:val="Normal"/>
+    <w:uiPriority w:val="34"/>
+    <w:qFormat/>
+    <w:rsid w:val="00ED7DFC"/>
+    <w:pPr>
+      <w:ind w:left="720"/>
+      <w:contextualSpacing/>
+    </w:pPr>
   </w:style>
 </w:styles>
 </file>

</xml_diff>